<commit_message>
New translations Welcome.docx (Japanese)
</commit_message>
<xml_diff>
--- a/done/Japanese/Welcome.docx
+++ b/done/Japanese/Welcome.docx
@@ -1,6 +1,6 @@
 
 <file path=word/document.xml><?xml version="1.0" encoding="utf-8"?>
-<w:document xmlns:wpc="http://schemas.microsoft.com/office/word/2010/wordprocessingCanvas" xmlns:mc="http://schemas.openxmlformats.org/markup-compatibility/2006" xmlns:o="urn:schemas-microsoft-com:office:office" xmlns:r="http://schemas.openxmlformats.org/officeDocument/2006/relationships" xmlns:m="http://schemas.openxmlformats.org/officeDocument/2006/math" xmlns:v="urn:schemas-microsoft-com:vml" xmlns:wp14="http://schemas.microsoft.com/office/word/2010/wordprocessingDrawing" xmlns:wp="http://schemas.openxmlformats.org/drawingml/2006/wordprocessingDrawing" xmlns:w10="urn:schemas-microsoft-com:office:word" xmlns:w="http://schemas.openxmlformats.org/wordprocessingml/2006/main" xmlns:w14="http://schemas.microsoft.com/office/word/2010/wordml" xmlns:w15="http://schemas.microsoft.com/office/word/2012/wordml" xmlns:wpg="http://schemas.microsoft.com/office/word/2010/wordprocessingGroup" xmlns:wpi="http://schemas.microsoft.com/office/word/2010/wordprocessingInk" xmlns:wne="http://schemas.microsoft.com/office/word/2006/wordml" xmlns:wps="http://schemas.microsoft.com/office/word/2010/wordprocessingShape" mc:Ignorable="w14 w15 wp14">
+<w:document xmlns:wpc="http://schemas.microsoft.com/office/word/2010/wordprocessingCanvas" xmlns:cx="http://schemas.microsoft.com/office/drawing/2014/chartex" xmlns:cx1="http://schemas.microsoft.com/office/drawing/2015/9/8/chartex" xmlns:cx2="http://schemas.microsoft.com/office/drawing/2015/10/21/chartex" xmlns:cx3="http://schemas.microsoft.com/office/drawing/2016/5/9/chartex" xmlns:cx4="http://schemas.microsoft.com/office/drawing/2016/5/10/chartex" xmlns:cx5="http://schemas.microsoft.com/office/drawing/2016/5/11/chartex" xmlns:cx6="http://schemas.microsoft.com/office/drawing/2016/5/12/chartex" xmlns:cx7="http://schemas.microsoft.com/office/drawing/2016/5/13/chartex" xmlns:cx8="http://schemas.microsoft.com/office/drawing/2016/5/14/chartex" xmlns:mc="http://schemas.openxmlformats.org/markup-compatibility/2006" xmlns:aink="http://schemas.microsoft.com/office/drawing/2016/ink" xmlns:am3d="http://schemas.microsoft.com/office/drawing/2017/model3d" xmlns:o="urn:schemas-microsoft-com:office:office" xmlns:r="http://schemas.openxmlformats.org/officeDocument/2006/relationships" xmlns:m="http://schemas.openxmlformats.org/officeDocument/2006/math" xmlns:v="urn:schemas-microsoft-com:vml" xmlns:wp14="http://schemas.microsoft.com/office/word/2010/wordprocessingDrawing" xmlns:wp="http://schemas.openxmlformats.org/drawingml/2006/wordprocessingDrawing" xmlns:w10="urn:schemas-microsoft-com:office:word" xmlns:w="http://schemas.openxmlformats.org/wordprocessingml/2006/main" xmlns:w14="http://schemas.microsoft.com/office/word/2010/wordml" xmlns:w15="http://schemas.microsoft.com/office/word/2012/wordml" xmlns:w16cid="http://schemas.microsoft.com/office/word/2016/wordml/cid" xmlns:w16se="http://schemas.microsoft.com/office/word/2015/wordml/symex" xmlns:wpg="http://schemas.microsoft.com/office/word/2010/wordprocessingGroup" xmlns:wpi="http://schemas.microsoft.com/office/word/2010/wordprocessingInk" xmlns:wne="http://schemas.microsoft.com/office/word/2006/wordml" xmlns:wps="http://schemas.microsoft.com/office/word/2010/wordprocessingShape" mc:Ignorable="w14 w15 w16se w16cid wp14">
   <w:body>
     <w:p>
       <w:pPr>
@@ -511,7 +511,7 @@
           <w:szCs w:val="28"/>
           <w:bdr w:val="none" w:sz="0" w:space="0" w:color="auto" w:frame="1"/>
         </w:rPr>
-        <w:t xml:space="preserve">SmartCash mining prevents mining centralization and stimulate network growth. Every computer can be used as a mining device while still allowing that computer to be used for various other tasks. ASICs have yet to be created for the Keccak mining algorithm and it’s probably safe to assume no ASICs will be created for quite some time, until Smartcash reaches a considerable market cap.</w:t>
+        <w:t xml:space="preserve">SmartCash mining prevents mining centralization and stimulate network growth. Every computer can be used as a mining device while still allowing that computer to be used for various other tasks. ASICs have yet to be created for the Keccak mining algorithm and it’s probably safe to assume no ASICs will be created for quite some time.</w:t>
       </w:r>
     </w:p>
     <w:p>
@@ -1056,8 +1056,8 @@
           <w:szCs w:val="28"/>
         </w:rPr>
       </w:pPr>
-      <w:bookmarkStart w:id="0" w:name="exchanges"/>
-      <w:bookmarkEnd w:id="0"/>
+      <w:bookmarkStart w:id="1" w:name="exchanges"/>
+      <w:bookmarkEnd w:id="1"/>
       <w:r>
         <w:rPr>
           <w:rFonts w:ascii="Tahoma" w:hAnsi="Tahoma" w:cs="Tahoma" w:eastAsia="Times New Roman"/>
@@ -1211,7 +1211,7 @@
 </file>
 
 <file path=word/numbering.xml><?xml version="1.0" encoding="utf-8"?>
-<w:numbering xmlns:wpc="http://schemas.microsoft.com/office/word/2010/wordprocessingCanvas" xmlns:mc="http://schemas.openxmlformats.org/markup-compatibility/2006" xmlns:o="urn:schemas-microsoft-com:office:office" xmlns:r="http://schemas.openxmlformats.org/officeDocument/2006/relationships" xmlns:m="http://schemas.openxmlformats.org/officeDocument/2006/math" xmlns:v="urn:schemas-microsoft-com:vml" xmlns:wp14="http://schemas.microsoft.com/office/word/2010/wordprocessingDrawing" xmlns:wp="http://schemas.openxmlformats.org/drawingml/2006/wordprocessingDrawing" xmlns:w10="urn:schemas-microsoft-com:office:word" xmlns:w="http://schemas.openxmlformats.org/wordprocessingml/2006/main" xmlns:w14="http://schemas.microsoft.com/office/word/2010/wordml" xmlns:w15="http://schemas.microsoft.com/office/word/2012/wordml" xmlns:wpg="http://schemas.microsoft.com/office/word/2010/wordprocessingGroup" xmlns:wpi="http://schemas.microsoft.com/office/word/2010/wordprocessingInk" xmlns:wne="http://schemas.microsoft.com/office/word/2006/wordml" xmlns:wps="http://schemas.microsoft.com/office/word/2010/wordprocessingShape" mc:Ignorable="w14 w15 wp14">
+<w:numbering xmlns:wpc="http://schemas.microsoft.com/office/word/2010/wordprocessingCanvas" xmlns:cx="http://schemas.microsoft.com/office/drawing/2014/chartex" xmlns:cx1="http://schemas.microsoft.com/office/drawing/2015/9/8/chartex" xmlns:cx2="http://schemas.microsoft.com/office/drawing/2015/10/21/chartex" xmlns:cx3="http://schemas.microsoft.com/office/drawing/2016/5/9/chartex" xmlns:cx4="http://schemas.microsoft.com/office/drawing/2016/5/10/chartex" xmlns:cx5="http://schemas.microsoft.com/office/drawing/2016/5/11/chartex" xmlns:cx6="http://schemas.microsoft.com/office/drawing/2016/5/12/chartex" xmlns:cx7="http://schemas.microsoft.com/office/drawing/2016/5/13/chartex" xmlns:cx8="http://schemas.microsoft.com/office/drawing/2016/5/14/chartex" xmlns:mc="http://schemas.openxmlformats.org/markup-compatibility/2006" xmlns:aink="http://schemas.microsoft.com/office/drawing/2016/ink" xmlns:am3d="http://schemas.microsoft.com/office/drawing/2017/model3d" xmlns:o="urn:schemas-microsoft-com:office:office" xmlns:r="http://schemas.openxmlformats.org/officeDocument/2006/relationships" xmlns:m="http://schemas.openxmlformats.org/officeDocument/2006/math" xmlns:v="urn:schemas-microsoft-com:vml" xmlns:wp14="http://schemas.microsoft.com/office/word/2010/wordprocessingDrawing" xmlns:wp="http://schemas.openxmlformats.org/drawingml/2006/wordprocessingDrawing" xmlns:w10="urn:schemas-microsoft-com:office:word" xmlns:w="http://schemas.openxmlformats.org/wordprocessingml/2006/main" xmlns:w14="http://schemas.microsoft.com/office/word/2010/wordml" xmlns:w15="http://schemas.microsoft.com/office/word/2012/wordml" xmlns:w16cid="http://schemas.microsoft.com/office/word/2016/wordml/cid" xmlns:w16se="http://schemas.microsoft.com/office/word/2015/wordml/symex" xmlns:wpg="http://schemas.microsoft.com/office/word/2010/wordprocessingGroup" xmlns:wpi="http://schemas.microsoft.com/office/word/2010/wordprocessingInk" xmlns:wne="http://schemas.microsoft.com/office/word/2006/wordml" xmlns:wps="http://schemas.microsoft.com/office/word/2010/wordprocessingShape" mc:Ignorable="w14 w15 w16se w16cid wp14">
   <w:abstractNum w:abstractNumId="0" w15:restartNumberingAfterBreak="0">
     <w:nsid w:val="507F6412"/>
     <w:multiLevelType w:val="multilevel"/>
@@ -1520,7 +1520,7 @@
 </file>
 
 <file path=word/styles.xml><?xml version="1.0" encoding="utf-8"?>
-<w:styles xmlns:mc="http://schemas.openxmlformats.org/markup-compatibility/2006" xmlns:r="http://schemas.openxmlformats.org/officeDocument/2006/relationships" xmlns:w="http://schemas.openxmlformats.org/wordprocessingml/2006/main" xmlns:w14="http://schemas.microsoft.com/office/word/2010/wordml" xmlns:w15="http://schemas.microsoft.com/office/word/2012/wordml" mc:Ignorable="w14 w15">
+<w:styles xmlns:mc="http://schemas.openxmlformats.org/markup-compatibility/2006" xmlns:r="http://schemas.openxmlformats.org/officeDocument/2006/relationships" xmlns:w="http://schemas.openxmlformats.org/wordprocessingml/2006/main" xmlns:w14="http://schemas.microsoft.com/office/word/2010/wordml" xmlns:w15="http://schemas.microsoft.com/office/word/2012/wordml" xmlns:w16cid="http://schemas.microsoft.com/office/word/2016/wordml/cid" xmlns:w16se="http://schemas.microsoft.com/office/word/2015/wordml/symex" mc:Ignorable="w14 w15 w16se w16cid">
   <w:docDefaults>
     <w:rPrDefault>
       <w:rPr>
@@ -1536,7 +1536,7 @@
       </w:pPr>
     </w:pPrDefault>
   </w:docDefaults>
-  <w:latentStyles w:defLockedState="0" w:defUIPriority="99" w:defSemiHidden="0" w:defUnhideWhenUsed="0" w:defQFormat="0" w:count="371">
+  <w:latentStyles w:defLockedState="0" w:defUIPriority="99" w:defSemiHidden="0" w:defUnhideWhenUsed="0" w:defQFormat="0" w:count="375">
     <w:lsdException w:name="Normal" w:uiPriority="0" w:qFormat="1"/>
     <w:lsdException w:name="heading 1" w:uiPriority="9" w:qFormat="1"/>
     <w:lsdException w:name="heading 2" w:semiHidden="1" w:uiPriority="9" w:unhideWhenUsed="1" w:qFormat="1"/>
@@ -1642,7 +1642,6 @@
     <w:lsdException w:name="HTML Sample" w:semiHidden="1" w:unhideWhenUsed="1"/>
     <w:lsdException w:name="HTML Typewriter" w:semiHidden="1" w:unhideWhenUsed="1"/>
     <w:lsdException w:name="HTML Variable" w:semiHidden="1" w:unhideWhenUsed="1"/>
-    <w:lsdException w:name="Normal Table" w:semiHidden="1" w:unhideWhenUsed="1"/>
     <w:lsdException w:name="annotation subject" w:semiHidden="1" w:unhideWhenUsed="1"/>
     <w:lsdException w:name="No List" w:semiHidden="1" w:unhideWhenUsed="1"/>
     <w:lsdException w:name="Outline List 1" w:semiHidden="1" w:unhideWhenUsed="1"/>
@@ -1686,10 +1685,8 @@
     <w:lsdException w:name="Table Elegant" w:semiHidden="1" w:unhideWhenUsed="1"/>
     <w:lsdException w:name="Table Professional" w:semiHidden="1" w:unhideWhenUsed="1"/>
     <w:lsdException w:name="Table Subtle 1" w:semiHidden="1" w:unhideWhenUsed="1"/>
-    <w:lsdException w:name="Table Subtle 2" w:semiHidden="1" w:unhideWhenUsed="1"/>
     <w:lsdException w:name="Table Web 1" w:semiHidden="1" w:unhideWhenUsed="1"/>
     <w:lsdException w:name="Table Web 2" w:semiHidden="1" w:unhideWhenUsed="1"/>
-    <w:lsdException w:name="Table Web 3" w:semiHidden="1" w:unhideWhenUsed="1"/>
     <w:lsdException w:name="Balloon Text" w:semiHidden="1" w:unhideWhenUsed="1"/>
     <w:lsdException w:name="Table Grid" w:uiPriority="39"/>
     <w:lsdException w:name="Table Theme" w:semiHidden="1" w:unhideWhenUsed="1"/>
@@ -1908,6 +1905,10 @@
     <w:lsdException w:name="List Table 5 Dark Accent 6" w:uiPriority="50"/>
     <w:lsdException w:name="List Table 6 Colorful Accent 6" w:uiPriority="51"/>
     <w:lsdException w:name="List Table 7 Colorful Accent 6" w:uiPriority="52"/>
+    <w:lsdException w:name="Mention" w:semiHidden="1" w:unhideWhenUsed="1"/>
+    <w:lsdException w:name="Smart Hyperlink" w:semiHidden="1" w:unhideWhenUsed="1"/>
+    <w:lsdException w:name="Hashtag" w:semiHidden="1" w:unhideWhenUsed="1"/>
+    <w:lsdException w:name="Unresolved Mention" w:semiHidden="1" w:unhideWhenUsed="1"/>
   </w:latentStyles>
   <w:style w:type="paragraph" w:default="1" w:styleId="Normal">
     <w:name w:val="Normal"/>

</xml_diff>